<commit_message>
penambahan data ners 2023-2024
</commit_message>
<xml_diff>
--- a/Ners/2023-2024/Transkip Nilai NERS.docx
+++ b/Ners/2023-2024/Transkip Nilai NERS.docx
@@ -210,26 +210,7 @@
                 <w:sz w:val="20"/>
                 <w:szCs w:val="20"/>
               </w:rPr>
-              <w:instrText xml:space="preserve"> MERGEFIELD NO_TRANSKRIP </w:instrText>
-            </w:r>
-            <w:r>
-              <w:rPr>
-                <w:rFonts w:cstheme="minorHAnsi"/>
-                <w:b/>
-                <w:sz w:val="20"/>
-                <w:szCs w:val="20"/>
-              </w:rPr>
-              <w:fldChar w:fldCharType="separate"/>
-            </w:r>
-            <w:r>
-              <w:rPr>
-                <w:rFonts w:cstheme="minorHAnsi"/>
-                <w:b/>
-                <w:noProof/>
-                <w:sz w:val="20"/>
-                <w:szCs w:val="20"/>
-              </w:rPr>
-              <w:t>601 / 14 / X / 2024</w:t>
+              <w:instrText xml:space="preserve"> MERGEFIELD No_Transkip </w:instrText>
             </w:r>
             <w:r>
               <w:rPr>
@@ -413,7 +394,7 @@
                 <w:sz w:val="20"/>
                 <w:szCs w:val="20"/>
               </w:rPr>
-              <w:t>Tania Pranica Wulandari</w:t>
+              <w:t>Aminah</w:t>
             </w:r>
             <w:r>
               <w:rPr>
@@ -753,7 +734,7 @@
                 <w:sz w:val="20"/>
                 <w:szCs w:val="20"/>
               </w:rPr>
-              <w:t>Tanjungbatu</w:t>
+              <w:t>Simpang Empat</w:t>
             </w:r>
             <w:r>
               <w:rPr>
@@ -808,7 +789,7 @@
                 <w:sz w:val="20"/>
                 <w:szCs w:val="20"/>
               </w:rPr>
-              <w:t>21 Juni 1999</w:t>
+              <w:t>10 April 1980</w:t>
             </w:r>
             <w:r>
               <w:rPr>
@@ -1175,7 +1156,7 @@
                 <w:sz w:val="20"/>
                 <w:szCs w:val="20"/>
               </w:rPr>
-              <w:t>122314007</w:t>
+              <w:t>122314010</w:t>
             </w:r>
             <w:r>
               <w:rPr>
@@ -1278,7 +1259,44 @@
                 <w:sz w:val="20"/>
                 <w:szCs w:val="20"/>
               </w:rPr>
-              <w:t>14 Oktober 2024</w:t>
+              <w:fldChar w:fldCharType="begin"/>
+            </w:r>
+            <w:r>
+              <w:rPr>
+                <w:rFonts w:cstheme="minorHAnsi"/>
+                <w:b/>
+                <w:sz w:val="20"/>
+                <w:szCs w:val="20"/>
+              </w:rPr>
+              <w:instrText xml:space="preserve"> MERGEFIELD Tanggal_Lulus </w:instrText>
+            </w:r>
+            <w:r>
+              <w:rPr>
+                <w:rFonts w:cstheme="minorHAnsi"/>
+                <w:b/>
+                <w:sz w:val="20"/>
+                <w:szCs w:val="20"/>
+              </w:rPr>
+              <w:fldChar w:fldCharType="separate"/>
+            </w:r>
+            <w:r>
+              <w:rPr>
+                <w:rFonts w:cstheme="minorHAnsi"/>
+                <w:b/>
+                <w:noProof/>
+                <w:sz w:val="20"/>
+                <w:szCs w:val="20"/>
+              </w:rPr>
+              <w:t>23 Mei 2025</w:t>
+            </w:r>
+            <w:r>
+              <w:rPr>
+                <w:rFonts w:cstheme="minorHAnsi"/>
+                <w:b/>
+                <w:sz w:val="20"/>
+                <w:szCs w:val="20"/>
+              </w:rPr>
+              <w:fldChar w:fldCharType="end"/>
             </w:r>
           </w:p>
         </w:tc>
@@ -1947,7 +1965,6 @@
               </w:rPr>
             </w:pPr>
             <w:proofErr w:type="spellStart"/>
-            <w:proofErr w:type="gramStart"/>
             <w:r>
               <w:rPr>
                 <w:rFonts w:eastAsia="Times New Roman" w:cstheme="minorHAnsi"/>
@@ -1977,9 +1994,18 @@
                 <w:szCs w:val="20"/>
                 <w:lang w:val="id-ID"/>
               </w:rPr>
-              <w:t xml:space="preserve"> Profesi</w:t>
-            </w:r>
-            <w:proofErr w:type="gramEnd"/>
+              <w:t>Profesi</w:t>
+            </w:r>
+            <w:r>
+              <w:rPr>
+                <w:rFonts w:eastAsia="Times New Roman" w:cstheme="minorHAnsi"/>
+                <w:color w:val="000000"/>
+                <w:sz w:val="20"/>
+                <w:szCs w:val="20"/>
+                <w:lang w:val="en-ID"/>
+              </w:rPr>
+              <w:t xml:space="preserve"> </w:t>
+            </w:r>
             <w:r>
               <w:rPr>
                 <w:rFonts w:eastAsia="Times New Roman" w:cstheme="minorHAnsi"/>
@@ -1988,29 +2014,19 @@
                 <w:szCs w:val="20"/>
                 <w:lang w:val="id-ID"/>
               </w:rPr>
-              <w:t xml:space="preserve"> </w:t>
-            </w:r>
-            <w:r>
-              <w:rPr>
-                <w:rFonts w:eastAsia="Times New Roman" w:cstheme="minorHAnsi"/>
-                <w:color w:val="000000"/>
-                <w:sz w:val="20"/>
-                <w:szCs w:val="20"/>
-                <w:lang w:val="en-ID"/>
-              </w:rPr>
-              <w:t xml:space="preserve"> </w:t>
-            </w:r>
-            <w:r>
-              <w:rPr>
-                <w:rFonts w:eastAsia="Times New Roman" w:cstheme="minorHAnsi"/>
+              <w:t xml:space="preserve">Keperawatan Dasar </w:t>
+            </w:r>
+            <w:r>
+              <w:rPr>
+                <w:rFonts w:eastAsia="Times New Roman" w:cstheme="minorHAnsi"/>
+                <w:i/>
                 <w:color w:val="000000"/>
                 <w:sz w:val="20"/>
                 <w:szCs w:val="20"/>
                 <w:lang w:val="id-ID"/>
               </w:rPr>
-              <w:t xml:space="preserve">Keperawatan Dasar </w:t>
-            </w:r>
-            <w:proofErr w:type="gramStart"/>
+              <w:t>(Basic Nursing Profession</w:t>
+            </w:r>
             <w:r>
               <w:rPr>
                 <w:rFonts w:eastAsia="Times New Roman" w:cstheme="minorHAnsi"/>
@@ -2018,72 +2034,20 @@
                 <w:color w:val="000000"/>
                 <w:sz w:val="20"/>
                 <w:szCs w:val="20"/>
+              </w:rPr>
+              <w:t>al Practice</w:t>
+            </w:r>
+            <w:r>
+              <w:rPr>
+                <w:rFonts w:eastAsia="Times New Roman" w:cstheme="minorHAnsi"/>
+                <w:i/>
+                <w:color w:val="000000"/>
+                <w:sz w:val="20"/>
+                <w:szCs w:val="20"/>
                 <w:lang w:val="id-ID"/>
               </w:rPr>
-              <w:t>(</w:t>
-            </w:r>
-            <w:r>
-              <w:rPr>
-                <w:rFonts w:cstheme="minorHAnsi"/>
-              </w:rPr>
-              <w:t xml:space="preserve"> </w:t>
-            </w:r>
-            <w:r>
-              <w:rPr>
-                <w:rFonts w:eastAsia="Times New Roman" w:cstheme="minorHAnsi"/>
-                <w:i/>
-                <w:color w:val="000000"/>
-                <w:sz w:val="20"/>
-                <w:szCs w:val="20"/>
-                <w:lang w:val="id-ID"/>
-              </w:rPr>
-              <w:t>Basic</w:t>
-            </w:r>
-            <w:proofErr w:type="gramEnd"/>
-            <w:r>
-              <w:rPr>
-                <w:rFonts w:eastAsia="Times New Roman" w:cstheme="minorHAnsi"/>
-                <w:i/>
-                <w:color w:val="000000"/>
-                <w:sz w:val="20"/>
-                <w:szCs w:val="20"/>
-                <w:lang w:val="id-ID"/>
-              </w:rPr>
-              <w:t xml:space="preserve"> Nursing Profession</w:t>
-            </w:r>
-            <w:r>
-              <w:rPr>
-                <w:rFonts w:eastAsia="Times New Roman" w:cstheme="minorHAnsi"/>
-                <w:i/>
-                <w:color w:val="000000"/>
-                <w:sz w:val="20"/>
-                <w:szCs w:val="20"/>
-              </w:rPr>
-              <w:t xml:space="preserve">al </w:t>
-            </w:r>
-            <w:proofErr w:type="gramStart"/>
-            <w:r>
-              <w:rPr>
-                <w:rFonts w:eastAsia="Times New Roman" w:cstheme="minorHAnsi"/>
-                <w:i/>
-                <w:color w:val="000000"/>
-                <w:sz w:val="20"/>
-                <w:szCs w:val="20"/>
-              </w:rPr>
-              <w:t>Practice</w:t>
-            </w:r>
-            <w:r>
-              <w:rPr>
-                <w:rFonts w:eastAsia="Times New Roman" w:cstheme="minorHAnsi"/>
-                <w:i/>
-                <w:color w:val="000000"/>
-                <w:sz w:val="20"/>
-                <w:szCs w:val="20"/>
-                <w:lang w:val="id-ID"/>
-              </w:rPr>
-              <w:t xml:space="preserve"> )</w:t>
-            </w:r>
-            <w:proofErr w:type="gramEnd"/>
+              <w:t>)</w:t>
+            </w:r>
           </w:p>
         </w:tc>
         <w:tc>
@@ -2117,7 +2081,7 @@
                 <w:sz w:val="18"/>
                 <w:szCs w:val="18"/>
               </w:rPr>
-              <w:instrText xml:space="preserve"> MERGEFIELD F11 </w:instrText>
+              <w:instrText xml:space="preserve"> MERGEFIELD F12 </w:instrText>
             </w:r>
             <w:r>
               <w:rPr>
@@ -2179,7 +2143,7 @@
                 <w:sz w:val="18"/>
                 <w:szCs w:val="18"/>
               </w:rPr>
-              <w:instrText xml:space="preserve"> MERGEFIELD F9 </w:instrText>
+              <w:instrText xml:space="preserve"> MERGEFIELD F10 </w:instrText>
             </w:r>
             <w:r>
               <w:rPr>
@@ -2197,7 +2161,7 @@
                 <w:sz w:val="18"/>
                 <w:szCs w:val="18"/>
               </w:rPr>
-              <w:t>A</w:t>
+              <w:t>B+</w:t>
             </w:r>
             <w:r>
               <w:rPr>
@@ -2241,7 +2205,7 @@
                 <w:sz w:val="18"/>
                 <w:szCs w:val="18"/>
               </w:rPr>
-              <w:instrText xml:space="preserve"> MERGEFIELD F10 </w:instrText>
+              <w:instrText xml:space="preserve"> MERGEFIELD F11 </w:instrText>
             </w:r>
             <w:r>
               <w:rPr>
@@ -2259,7 +2223,7 @@
                 <w:sz w:val="18"/>
                 <w:szCs w:val="18"/>
               </w:rPr>
-              <w:t>4</w:t>
+              <w:t>3.5</w:t>
             </w:r>
             <w:r>
               <w:rPr>
@@ -2307,7 +2271,7 @@
                 <w:sz w:val="18"/>
                 <w:szCs w:val="18"/>
               </w:rPr>
-              <w:instrText xml:space="preserve"> MERGEFIELD F12 </w:instrText>
+              <w:instrText xml:space="preserve"> MERGEFIELD F13 </w:instrText>
             </w:r>
             <w:r>
               <w:rPr>
@@ -2325,7 +2289,7 @@
                 <w:sz w:val="18"/>
                 <w:szCs w:val="18"/>
               </w:rPr>
-              <w:t>8</w:t>
+              <w:t>7</w:t>
             </w:r>
             <w:r>
               <w:rPr>
@@ -2559,9 +2523,8 @@
                 <w:sz w:val="20"/>
                 <w:szCs w:val="20"/>
               </w:rPr>
-              <w:t xml:space="preserve"> Professional </w:t>
-            </w:r>
-            <w:proofErr w:type="gramStart"/>
+              <w:t xml:space="preserve"> Professional Practice</w:t>
+            </w:r>
             <w:r>
               <w:rPr>
                 <w:rFonts w:eastAsia="Times New Roman" w:cstheme="minorHAnsi"/>
@@ -2569,21 +2532,10 @@
                 <w:color w:val="000000"/>
                 <w:sz w:val="20"/>
                 <w:szCs w:val="20"/>
-              </w:rPr>
-              <w:t>Practice</w:t>
-            </w:r>
-            <w:r>
-              <w:rPr>
-                <w:rFonts w:eastAsia="Times New Roman" w:cstheme="minorHAnsi"/>
-                <w:i/>
-                <w:color w:val="000000"/>
-                <w:sz w:val="20"/>
-                <w:szCs w:val="20"/>
                 <w:lang w:val="id-ID"/>
               </w:rPr>
-              <w:t xml:space="preserve"> )</w:t>
-            </w:r>
-            <w:proofErr w:type="gramEnd"/>
+              <w:t>)</w:t>
+            </w:r>
           </w:p>
         </w:tc>
         <w:tc>
@@ -2617,7 +2569,7 @@
                 <w:sz w:val="18"/>
                 <w:szCs w:val="18"/>
               </w:rPr>
-              <w:instrText xml:space="preserve"> MERGEFIELD F16 </w:instrText>
+              <w:instrText xml:space="preserve"> MERGEFIELD F17 </w:instrText>
             </w:r>
             <w:r>
               <w:rPr>
@@ -2679,7 +2631,7 @@
                 <w:sz w:val="18"/>
                 <w:szCs w:val="18"/>
               </w:rPr>
-              <w:instrText xml:space="preserve"> MERGEFIELD F14 </w:instrText>
+              <w:instrText xml:space="preserve"> MERGEFIELD F15 </w:instrText>
             </w:r>
             <w:r>
               <w:rPr>
@@ -2741,7 +2693,7 @@
                 <w:sz w:val="18"/>
                 <w:szCs w:val="18"/>
               </w:rPr>
-              <w:instrText xml:space="preserve"> MERGEFIELD F15 </w:instrText>
+              <w:instrText xml:space="preserve"> MERGEFIELD F16 </w:instrText>
             </w:r>
             <w:r>
               <w:rPr>
@@ -2807,7 +2759,7 @@
                 <w:sz w:val="18"/>
                 <w:szCs w:val="18"/>
               </w:rPr>
-              <w:instrText xml:space="preserve"> MERGEFIELD F17 </w:instrText>
+              <w:instrText xml:space="preserve"> MERGEFIELD F18 </w:instrText>
             </w:r>
             <w:r>
               <w:rPr>
@@ -3019,9 +2971,8 @@
                 <w:sz w:val="20"/>
                 <w:szCs w:val="20"/>
               </w:rPr>
-              <w:t xml:space="preserve"> Professional </w:t>
-            </w:r>
-            <w:proofErr w:type="gramStart"/>
+              <w:t xml:space="preserve"> Professional Practice</w:t>
+            </w:r>
             <w:r>
               <w:rPr>
                 <w:rFonts w:eastAsia="Times New Roman" w:cstheme="minorHAnsi"/>
@@ -3029,21 +2980,10 @@
                 <w:color w:val="000000"/>
                 <w:sz w:val="20"/>
                 <w:szCs w:val="20"/>
-              </w:rPr>
-              <w:t>Practice</w:t>
-            </w:r>
-            <w:r>
-              <w:rPr>
-                <w:rFonts w:eastAsia="Times New Roman" w:cstheme="minorHAnsi"/>
-                <w:i/>
-                <w:color w:val="000000"/>
-                <w:sz w:val="20"/>
-                <w:szCs w:val="20"/>
                 <w:lang w:val="id-ID"/>
               </w:rPr>
-              <w:t xml:space="preserve"> )</w:t>
-            </w:r>
-            <w:proofErr w:type="gramEnd"/>
+              <w:t>)</w:t>
+            </w:r>
           </w:p>
         </w:tc>
         <w:tc>
@@ -3077,7 +3017,7 @@
                 <w:sz w:val="18"/>
                 <w:szCs w:val="18"/>
               </w:rPr>
-              <w:instrText xml:space="preserve"> MERGEFIELD F21 </w:instrText>
+              <w:instrText xml:space="preserve"> MERGEFIELD F22 </w:instrText>
             </w:r>
             <w:r>
               <w:rPr>
@@ -3139,7 +3079,7 @@
                 <w:sz w:val="18"/>
                 <w:szCs w:val="18"/>
               </w:rPr>
-              <w:instrText xml:space="preserve"> MERGEFIELD F19 </w:instrText>
+              <w:instrText xml:space="preserve"> MERGEFIELD F20 </w:instrText>
             </w:r>
             <w:r>
               <w:rPr>
@@ -3157,7 +3097,7 @@
                 <w:sz w:val="18"/>
                 <w:szCs w:val="18"/>
               </w:rPr>
-              <w:t>B+</w:t>
+              <w:t>B</w:t>
             </w:r>
             <w:r>
               <w:rPr>
@@ -3201,7 +3141,7 @@
                 <w:sz w:val="18"/>
                 <w:szCs w:val="18"/>
               </w:rPr>
-              <w:instrText xml:space="preserve"> MERGEFIELD F20 </w:instrText>
+              <w:instrText xml:space="preserve"> MERGEFIELD F21 </w:instrText>
             </w:r>
             <w:r>
               <w:rPr>
@@ -3219,7 +3159,7 @@
                 <w:sz w:val="18"/>
                 <w:szCs w:val="18"/>
               </w:rPr>
-              <w:t>3.5</w:t>
+              <w:t>3</w:t>
             </w:r>
             <w:r>
               <w:rPr>
@@ -3267,7 +3207,7 @@
                 <w:sz w:val="18"/>
                 <w:szCs w:val="18"/>
               </w:rPr>
-              <w:instrText xml:space="preserve"> MERGEFIELD F22 </w:instrText>
+              <w:instrText xml:space="preserve"> MERGEFIELD F23 </w:instrText>
             </w:r>
             <w:r>
               <w:rPr>
@@ -3285,7 +3225,7 @@
                 <w:sz w:val="18"/>
                 <w:szCs w:val="18"/>
               </w:rPr>
-              <w:t>10.5</w:t>
+              <w:t>9</w:t>
             </w:r>
             <w:r>
               <w:rPr>
@@ -3470,9 +3410,8 @@
                 <w:sz w:val="20"/>
                 <w:szCs w:val="20"/>
               </w:rPr>
-              <w:t xml:space="preserve"> Professional </w:t>
-            </w:r>
-            <w:proofErr w:type="gramStart"/>
+              <w:t xml:space="preserve"> Professional Practic</w:t>
+            </w:r>
             <w:r>
               <w:rPr>
                 <w:rFonts w:eastAsia="Times New Roman" w:cstheme="minorHAnsi"/>
@@ -3481,7 +3420,7 @@
                 <w:sz w:val="20"/>
                 <w:szCs w:val="20"/>
               </w:rPr>
-              <w:t>Practice</w:t>
+              <w:t>e</w:t>
             </w:r>
             <w:r>
               <w:rPr>
@@ -3492,9 +3431,8 @@
                 <w:szCs w:val="20"/>
                 <w:lang w:val="id-ID"/>
               </w:rPr>
-              <w:t xml:space="preserve"> )</w:t>
-            </w:r>
-            <w:proofErr w:type="gramEnd"/>
+              <w:t>)</w:t>
+            </w:r>
           </w:p>
         </w:tc>
         <w:tc>
@@ -3528,7 +3466,7 @@
                 <w:sz w:val="18"/>
                 <w:szCs w:val="18"/>
               </w:rPr>
-              <w:instrText xml:space="preserve"> MERGEFIELD F26 </w:instrText>
+              <w:instrText xml:space="preserve"> MERGEFIELD F27 </w:instrText>
             </w:r>
             <w:r>
               <w:rPr>
@@ -3590,7 +3528,7 @@
                 <w:sz w:val="18"/>
                 <w:szCs w:val="18"/>
               </w:rPr>
-              <w:instrText xml:space="preserve"> MERGEFIELD F24 </w:instrText>
+              <w:instrText xml:space="preserve"> MERGEFIELD F25 </w:instrText>
             </w:r>
             <w:r>
               <w:rPr>
@@ -3608,7 +3546,7 @@
                 <w:sz w:val="18"/>
                 <w:szCs w:val="18"/>
               </w:rPr>
-              <w:t>B+</w:t>
+              <w:t>B</w:t>
             </w:r>
             <w:r>
               <w:rPr>
@@ -3652,7 +3590,7 @@
                 <w:sz w:val="18"/>
                 <w:szCs w:val="18"/>
               </w:rPr>
-              <w:instrText xml:space="preserve"> MERGEFIELD F25 </w:instrText>
+              <w:instrText xml:space="preserve"> MERGEFIELD F26 </w:instrText>
             </w:r>
             <w:r>
               <w:rPr>
@@ -3670,7 +3608,7 @@
                 <w:sz w:val="18"/>
                 <w:szCs w:val="18"/>
               </w:rPr>
-              <w:t>3.5</w:t>
+              <w:t>3</w:t>
             </w:r>
             <w:r>
               <w:rPr>
@@ -3718,7 +3656,7 @@
                 <w:sz w:val="18"/>
                 <w:szCs w:val="18"/>
               </w:rPr>
-              <w:instrText xml:space="preserve"> MERGEFIELD F27 </w:instrText>
+              <w:instrText xml:space="preserve"> MERGEFIELD F28 </w:instrText>
             </w:r>
             <w:r>
               <w:rPr>
@@ -3736,7 +3674,7 @@
                 <w:sz w:val="18"/>
                 <w:szCs w:val="18"/>
               </w:rPr>
-              <w:t>14</w:t>
+              <w:t>12</w:t>
             </w:r>
             <w:r>
               <w:rPr>
@@ -4017,7 +3955,7 @@
                 <w:sz w:val="18"/>
                 <w:szCs w:val="18"/>
               </w:rPr>
-              <w:instrText xml:space="preserve"> MERGEFIELD F31 </w:instrText>
+              <w:instrText xml:space="preserve"> MERGEFIELD F32 </w:instrText>
             </w:r>
             <w:r>
               <w:rPr>
@@ -4079,7 +4017,7 @@
                 <w:sz w:val="18"/>
                 <w:szCs w:val="18"/>
               </w:rPr>
-              <w:instrText xml:space="preserve"> MERGEFIELD F29 </w:instrText>
+              <w:instrText xml:space="preserve"> MERGEFIELD F30 </w:instrText>
             </w:r>
             <w:r>
               <w:rPr>
@@ -4141,7 +4079,7 @@
                 <w:sz w:val="18"/>
                 <w:szCs w:val="18"/>
               </w:rPr>
-              <w:instrText xml:space="preserve"> MERGEFIELD F30 </w:instrText>
+              <w:instrText xml:space="preserve"> MERGEFIELD F31 </w:instrText>
             </w:r>
             <w:r>
               <w:rPr>
@@ -4207,7 +4145,7 @@
                 <w:sz w:val="18"/>
                 <w:szCs w:val="18"/>
               </w:rPr>
-              <w:instrText xml:space="preserve"> MERGEFIELD F32 </w:instrText>
+              <w:instrText xml:space="preserve"> MERGEFIELD F33 </w:instrText>
             </w:r>
             <w:r>
               <w:rPr>
@@ -4487,7 +4425,7 @@
                 <w:sz w:val="18"/>
                 <w:szCs w:val="18"/>
               </w:rPr>
-              <w:instrText xml:space="preserve"> MERGEFIELD F36 </w:instrText>
+              <w:instrText xml:space="preserve"> MERGEFIELD F37 </w:instrText>
             </w:r>
             <w:r>
               <w:rPr>
@@ -4549,7 +4487,7 @@
                 <w:sz w:val="18"/>
                 <w:szCs w:val="18"/>
               </w:rPr>
-              <w:instrText xml:space="preserve"> MERGEFIELD F34 </w:instrText>
+              <w:instrText xml:space="preserve"> MERGEFIELD F35 </w:instrText>
             </w:r>
             <w:r>
               <w:rPr>
@@ -4611,7 +4549,7 @@
                 <w:sz w:val="18"/>
                 <w:szCs w:val="18"/>
               </w:rPr>
-              <w:instrText xml:space="preserve"> MERGEFIELD F35 </w:instrText>
+              <w:instrText xml:space="preserve"> MERGEFIELD F36 </w:instrText>
             </w:r>
             <w:r>
               <w:rPr>
@@ -4677,7 +4615,7 @@
                 <w:sz w:val="18"/>
                 <w:szCs w:val="18"/>
               </w:rPr>
-              <w:instrText xml:space="preserve"> MERGEFIELD F37 </w:instrText>
+              <w:instrText xml:space="preserve"> MERGEFIELD F38 </w:instrText>
             </w:r>
             <w:r>
               <w:rPr>
@@ -4988,7 +4926,7 @@
                 <w:sz w:val="20"/>
                 <w:szCs w:val="20"/>
               </w:rPr>
-              <w:instrText xml:space="preserve"> MERGEFIELD F54 </w:instrText>
+              <w:instrText xml:space="preserve"> MERGEFIELD F52 </w:instrText>
             </w:r>
             <w:r>
               <w:rPr>
@@ -5051,7 +4989,7 @@
                 <w:sz w:val="20"/>
                 <w:szCs w:val="20"/>
               </w:rPr>
-              <w:instrText xml:space="preserve"> MERGEFIELD F52 </w:instrText>
+              <w:instrText xml:space="preserve"> MERGEFIELD F50 </w:instrText>
             </w:r>
             <w:r>
               <w:rPr>
@@ -5115,7 +5053,7 @@
                 <w:sz w:val="20"/>
                 <w:szCs w:val="20"/>
               </w:rPr>
-              <w:instrText xml:space="preserve"> MERGEFIELD F53 </w:instrText>
+              <w:instrText xml:space="preserve"> MERGEFIELD F51 </w:instrText>
             </w:r>
             <w:r>
               <w:rPr>
@@ -5181,7 +5119,7 @@
                 <w:sz w:val="18"/>
                 <w:szCs w:val="18"/>
               </w:rPr>
-              <w:instrText xml:space="preserve"> MERGEFIELD F55 </w:instrText>
+              <w:instrText xml:space="preserve"> MERGEFIELD F53 </w:instrText>
             </w:r>
             <w:r>
               <w:rPr>
@@ -5447,7 +5385,7 @@
                 <w:sz w:val="20"/>
                 <w:szCs w:val="20"/>
               </w:rPr>
-              <w:instrText xml:space="preserve"> MERGEFIELD F49 </w:instrText>
+              <w:instrText xml:space="preserve"> MERGEFIELD F47 </w:instrText>
             </w:r>
             <w:r>
               <w:rPr>
@@ -5510,7 +5448,7 @@
                 <w:sz w:val="20"/>
                 <w:szCs w:val="20"/>
               </w:rPr>
-              <w:instrText xml:space="preserve"> MERGEFIELD F47 </w:instrText>
+              <w:instrText xml:space="preserve"> MERGEFIELD F45 </w:instrText>
             </w:r>
             <w:r>
               <w:rPr>
@@ -5574,7 +5512,7 @@
                 <w:sz w:val="20"/>
                 <w:szCs w:val="20"/>
               </w:rPr>
-              <w:instrText xml:space="preserve"> MERGEFIELD F48 </w:instrText>
+              <w:instrText xml:space="preserve"> MERGEFIELD F46 </w:instrText>
             </w:r>
             <w:r>
               <w:rPr>
@@ -5640,7 +5578,7 @@
                 <w:sz w:val="18"/>
                 <w:szCs w:val="18"/>
               </w:rPr>
-              <w:instrText xml:space="preserve"> MERGEFIELD F50 </w:instrText>
+              <w:instrText xml:space="preserve"> MERGEFIELD F48 </w:instrText>
             </w:r>
             <w:r>
               <w:rPr>
@@ -5936,7 +5874,7 @@
                 <w:sz w:val="18"/>
                 <w:szCs w:val="18"/>
               </w:rPr>
-              <w:instrText xml:space="preserve"> MERGEFIELD F59 </w:instrText>
+              <w:instrText xml:space="preserve"> MERGEFIELD F57 </w:instrText>
             </w:r>
             <w:r>
               <w:rPr>
@@ -5998,7 +5936,7 @@
                 <w:sz w:val="18"/>
                 <w:szCs w:val="18"/>
               </w:rPr>
-              <w:instrText xml:space="preserve"> MERGEFIELD F57 </w:instrText>
+              <w:instrText xml:space="preserve"> MERGEFIELD F55 </w:instrText>
             </w:r>
             <w:r>
               <w:rPr>
@@ -6016,7 +5954,7 @@
                 <w:sz w:val="18"/>
                 <w:szCs w:val="18"/>
               </w:rPr>
-              <w:t>A</w:t>
+              <w:t>B+</w:t>
             </w:r>
             <w:r>
               <w:rPr>
@@ -6061,7 +5999,7 @@
                 <w:sz w:val="18"/>
                 <w:szCs w:val="18"/>
               </w:rPr>
-              <w:instrText xml:space="preserve"> MERGEFIELD F58 </w:instrText>
+              <w:instrText xml:space="preserve"> MERGEFIELD F56 </w:instrText>
             </w:r>
             <w:r>
               <w:rPr>
@@ -6079,7 +6017,7 @@
                 <w:sz w:val="18"/>
                 <w:szCs w:val="18"/>
               </w:rPr>
-              <w:t>4</w:t>
+              <w:t>3.5</w:t>
             </w:r>
             <w:r>
               <w:rPr>
@@ -6126,7 +6064,7 @@
                 <w:sz w:val="18"/>
                 <w:szCs w:val="18"/>
               </w:rPr>
-              <w:instrText xml:space="preserve"> MERGEFIELD F60 </w:instrText>
+              <w:instrText xml:space="preserve"> MERGEFIELD F58 </w:instrText>
             </w:r>
             <w:r>
               <w:rPr>
@@ -6144,7 +6082,7 @@
                 <w:sz w:val="18"/>
                 <w:szCs w:val="18"/>
               </w:rPr>
-              <w:t>20</w:t>
+              <w:t>17.5</w:t>
             </w:r>
             <w:r>
               <w:rPr>
@@ -6321,7 +6259,6 @@
               </w:rPr>
               <w:t xml:space="preserve"> </w:t>
             </w:r>
-            <w:proofErr w:type="gramStart"/>
             <w:r>
               <w:rPr>
                 <w:rFonts w:eastAsia="Times New Roman" w:cstheme="minorHAnsi"/>
@@ -6341,9 +6278,8 @@
                 <w:szCs w:val="20"/>
                 <w:lang w:val="id-ID"/>
               </w:rPr>
-              <w:t xml:space="preserve"> )</w:t>
-            </w:r>
-            <w:proofErr w:type="gramEnd"/>
+              <w:t>)</w:t>
+            </w:r>
           </w:p>
         </w:tc>
         <w:tc>
@@ -6377,7 +6313,7 @@
                 <w:sz w:val="18"/>
                 <w:szCs w:val="18"/>
               </w:rPr>
-              <w:instrText xml:space="preserve"> MERGEFIELD F44 </w:instrText>
+              <w:instrText xml:space="preserve"> MERGEFIELD F42 </w:instrText>
             </w:r>
             <w:r>
               <w:rPr>
@@ -6439,7 +6375,7 @@
                 <w:sz w:val="18"/>
                 <w:szCs w:val="18"/>
               </w:rPr>
-              <w:instrText xml:space="preserve"> MERGEFIELD F42 </w:instrText>
+              <w:instrText xml:space="preserve"> MERGEFIELD F40 </w:instrText>
             </w:r>
             <w:r>
               <w:rPr>
@@ -6502,7 +6438,7 @@
                 <w:sz w:val="18"/>
                 <w:szCs w:val="18"/>
               </w:rPr>
-              <w:instrText xml:space="preserve"> MERGEFIELD F43 </w:instrText>
+              <w:instrText xml:space="preserve"> MERGEFIELD F41 </w:instrText>
             </w:r>
             <w:r>
               <w:rPr>
@@ -6567,7 +6503,7 @@
                 <w:sz w:val="18"/>
                 <w:szCs w:val="18"/>
               </w:rPr>
-              <w:instrText xml:space="preserve"> MERGEFIELD F45 </w:instrText>
+              <w:instrText xml:space="preserve"> MERGEFIELD F43 </w:instrText>
             </w:r>
             <w:r>
               <w:rPr>
@@ -6735,31 +6671,20 @@
                 <w:szCs w:val="20"/>
                 <w:lang w:val="en-ID"/>
               </w:rPr>
-              <w:t xml:space="preserve">Professional Nurse Final Scientific </w:t>
-            </w:r>
-            <w:proofErr w:type="gramStart"/>
+              <w:t>Professional Nurse Final Scientific Paper</w:t>
+            </w:r>
             <w:r>
               <w:rPr>
                 <w:rFonts w:eastAsia="Times New Roman" w:cstheme="minorHAnsi"/>
                 <w:i/>
+                <w:iCs/>
                 <w:color w:val="000000"/>
                 <w:sz w:val="20"/>
                 <w:szCs w:val="20"/>
                 <w:lang w:val="en-ID"/>
               </w:rPr>
-              <w:t>Paper</w:t>
-            </w:r>
-            <w:r>
-              <w:rPr>
-                <w:rFonts w:eastAsia="Times New Roman" w:cstheme="minorHAnsi"/>
-                <w:color w:val="000000"/>
-                <w:sz w:val="20"/>
-                <w:szCs w:val="20"/>
-                <w:lang w:val="en-ID"/>
-              </w:rPr>
-              <w:t xml:space="preserve"> )</w:t>
-            </w:r>
-            <w:proofErr w:type="gramEnd"/>
+              <w:t>)</w:t>
+            </w:r>
           </w:p>
         </w:tc>
         <w:tc>
@@ -6796,7 +6721,7 @@
                 <w:sz w:val="18"/>
                 <w:szCs w:val="18"/>
               </w:rPr>
-              <w:instrText xml:space="preserve"> MERGEFIELD F64 </w:instrText>
+              <w:instrText xml:space="preserve"> MERGEFIELD F62 </w:instrText>
             </w:r>
             <w:r>
               <w:rPr>
@@ -6861,7 +6786,7 @@
                 <w:sz w:val="18"/>
                 <w:szCs w:val="18"/>
               </w:rPr>
-              <w:instrText xml:space="preserve"> MERGEFIELD F62 </w:instrText>
+              <w:instrText xml:space="preserve"> MERGEFIELD F60 </w:instrText>
             </w:r>
             <w:r>
               <w:rPr>
@@ -6879,7 +6804,7 @@
                 <w:sz w:val="18"/>
                 <w:szCs w:val="18"/>
               </w:rPr>
-              <w:t>A</w:t>
+              <w:t>B</w:t>
             </w:r>
             <w:r>
               <w:rPr>
@@ -6927,7 +6852,7 @@
                 <w:sz w:val="18"/>
                 <w:szCs w:val="18"/>
               </w:rPr>
-              <w:instrText xml:space="preserve"> MERGEFIELD F63 </w:instrText>
+              <w:instrText xml:space="preserve"> MERGEFIELD F61 </w:instrText>
             </w:r>
             <w:r>
               <w:rPr>
@@ -6945,7 +6870,7 @@
                 <w:sz w:val="18"/>
                 <w:szCs w:val="18"/>
               </w:rPr>
-              <w:t>4</w:t>
+              <w:t>3</w:t>
             </w:r>
             <w:r>
               <w:rPr>
@@ -6993,7 +6918,7 @@
                 <w:sz w:val="18"/>
                 <w:szCs w:val="18"/>
               </w:rPr>
-              <w:instrText xml:space="preserve"> MERGEFIELD F65 </w:instrText>
+              <w:instrText xml:space="preserve"> MERGEFIELD F63 </w:instrText>
             </w:r>
             <w:r>
               <w:rPr>
@@ -7011,7 +6936,7 @@
                 <w:sz w:val="18"/>
                 <w:szCs w:val="18"/>
               </w:rPr>
-              <w:t>8</w:t>
+              <w:t>6</w:t>
             </w:r>
             <w:r>
               <w:rPr>
@@ -7129,7 +7054,7 @@
                 <w:sz w:val="18"/>
                 <w:szCs w:val="18"/>
               </w:rPr>
-              <w:t>Asuhan Keperawatan Bersihan Jalan Napas Tidak Efektif Pada An.R Dengan Bronkopneumonia Dan Penerapan Terapi Uap Minyak Kayu Putih Di Ruang Anyelir Rsud Raja Ahmad Thabib Kota Tanjungpinang</w:t>
+              <w:t>Asuhan Keperawatan Nyeri Akut Pada Ny.Y Dengan Cholelitiasis Dan Penerapan Guided Imagery Di Rsud Palmatak Kepulauan Anambas Tahun 2023</w:t>
             </w:r>
             <w:r>
               <w:rPr>
@@ -7316,7 +7241,7 @@
                 <w:b/>
                 <w:noProof/>
               </w:rPr>
-              <w:t>139.5</w:t>
+              <w:t>130.5</w:t>
             </w:r>
             <w:r>
               <w:rPr>
@@ -7635,7 +7560,7 @@
                 <w:noProof/>
                 <w:lang w:val="en-ID"/>
               </w:rPr>
-              <w:t>3.67</w:t>
+              <w:t>3.43</w:t>
             </w:r>
             <w:r>
               <w:rPr>
@@ -7774,7 +7699,7 @@
                 <w:noProof/>
                 <w:lang w:val="id-ID"/>
               </w:rPr>
-              <w:t>Cum Laude</w:t>
+              <w:t>Sangat Memuaskan</w:t>
             </w:r>
             <w:r>
               <w:rPr>
@@ -7824,7 +7749,7 @@
                 <w:b/>
                 <w:i/>
               </w:rPr>
-              <w:instrText xml:space="preserve"> MERGEFIELD INGGRIS </w:instrText>
+              <w:instrText xml:space="preserve"> MERGEFIELD Predikat_Inggris </w:instrText>
             </w:r>
             <w:r>
               <w:rPr>
@@ -7841,7 +7766,7 @@
                 <w:i/>
                 <w:noProof/>
               </w:rPr>
-              <w:t>Excellent</w:t>
+              <w:t>Highly Satisfactory</w:t>
             </w:r>
             <w:r>
               <w:rPr>
@@ -8067,7 +7992,6 @@
               <w:t xml:space="preserve">, </w:t>
             </w:r>
             <w:proofErr w:type="spellStart"/>
-            <w:proofErr w:type="gramStart"/>
             <w:r>
               <w:rPr>
                 <w:rFonts w:cstheme="minorHAnsi"/>
@@ -8075,7 +7999,6 @@
               <w:t>M.Kep</w:t>
             </w:r>
             <w:proofErr w:type="spellEnd"/>
-            <w:proofErr w:type="gramEnd"/>
             <w:r>
               <w:rPr>
                 <w:rFonts w:cstheme="minorHAnsi"/>
@@ -8602,7 +8525,7 @@
           <wp:extent cx="5367020" cy="5347970"/>
           <wp:effectExtent l="0" t="0" r="5080" b="5080"/>
           <wp:wrapNone/>
-          <wp:docPr id="1" name="Picture 1" descr="Logo STIKES copy"/>
+          <wp:docPr id="498958429" name="Picture 498958429" descr="Logo STIKES copy"/>
           <wp:cNvGraphicFramePr>
             <a:graphicFrameLocks xmlns:a="http://schemas.openxmlformats.org/drawingml/2006/main" noChangeAspect="1"/>
           </wp:cNvGraphicFramePr>
@@ -8706,7 +8629,7 @@
                 <wp:extent cx="928370" cy="918845"/>
                 <wp:effectExtent l="0" t="0" r="5080" b="0"/>
                 <wp:wrapSquare wrapText="bothSides"/>
-                <wp:docPr id="3" name="Picture 2" descr="Logo STIKES copy"/>
+                <wp:docPr id="1694745783" name="Picture 2" descr="Logo STIKES copy"/>
                 <wp:cNvGraphicFramePr>
                   <a:graphicFrameLocks xmlns:a="http://schemas.openxmlformats.org/drawingml/2006/main" noChangeAspect="1"/>
                 </wp:cNvGraphicFramePr>
@@ -8918,15 +8841,6 @@
               <w:lang w:val="sv-SE"/>
             </w:rPr>
             <w:tab/>
-          </w:r>
-          <w:r>
-            <w:rPr>
-              <w:rFonts w:ascii="Arial" w:hAnsi="Arial" w:cs="Arial"/>
-              <w:b/>
-              <w:sz w:val="32"/>
-              <w:szCs w:val="32"/>
-              <w:lang w:val="sv-SE"/>
-            </w:rPr>
             <w:t>TANJUNGPINANG KEPULAUAN RIAU</w:t>
           </w:r>
           <w:r>
@@ -9019,25 +8933,7 @@
               <w:szCs w:val="28"/>
               <w:lang w:val="sv-SE"/>
             </w:rPr>
-            <w:t xml:space="preserve"> </w:t>
-          </w:r>
-          <w:proofErr w:type="gramStart"/>
-          <w:r>
-            <w:rPr>
-              <w:rFonts w:ascii="Brush Script MT" w:hAnsi="Brush Script MT" w:cs="Arial"/>
-              <w:szCs w:val="28"/>
-              <w:lang w:val="sv-SE"/>
-            </w:rPr>
-            <w:t>29122</w:t>
-          </w:r>
-          <w:proofErr w:type="gramEnd"/>
-          <w:r>
-            <w:rPr>
-              <w:rFonts w:ascii="Brush Script MT" w:hAnsi="Brush Script MT" w:cs="Arial"/>
-              <w:szCs w:val="28"/>
-              <w:lang w:val="sv-SE"/>
-            </w:rPr>
-            <w:t xml:space="preserve"> </w:t>
+            <w:t xml:space="preserve"> 29122 </w:t>
           </w:r>
           <w:proofErr w:type="spellStart"/>
           <w:r>
@@ -9072,16 +8968,7 @@
               <w:szCs w:val="28"/>
               <w:lang w:val="sv-SE"/>
             </w:rPr>
-            <w:t xml:space="preserve"> – </w:t>
-          </w:r>
-          <w:proofErr w:type="gramStart"/>
-          <w:r>
-            <w:rPr>
-              <w:rFonts w:ascii="Brush Script MT" w:hAnsi="Brush Script MT" w:cs="Arial"/>
-              <w:szCs w:val="28"/>
-              <w:lang w:val="sv-SE"/>
-            </w:rPr>
-            <w:t>4440071</w:t>
+            <w:t xml:space="preserve"> – 4440071</w:t>
           </w:r>
           <w:r>
             <w:rPr>
@@ -9105,15 +8992,7 @@
               <w:rFonts w:ascii="Brush Script MT" w:hAnsi="Brush Script MT" w:cs="Arial"/>
               <w:lang w:val="sv-SE"/>
             </w:rPr>
-            <w:t>Webside</w:t>
-          </w:r>
-          <w:proofErr w:type="gramEnd"/>
-          <w:r>
-            <w:rPr>
-              <w:rFonts w:ascii="Brush Script MT" w:hAnsi="Brush Script MT" w:cs="Arial"/>
-              <w:lang w:val="sv-SE"/>
-            </w:rPr>
-            <w:t xml:space="preserve"> : www.stikeshangtuah</w:t>
+            <w:t>Webside : www.stikeshangtuah</w:t>
           </w:r>
           <w:r>
             <w:rPr>
@@ -9153,7 +9032,7 @@
           <wp:extent cx="5367020" cy="5347970"/>
           <wp:effectExtent l="0" t="0" r="5080" b="5080"/>
           <wp:wrapNone/>
-          <wp:docPr id="4" name="Picture 4" descr="Logo STIKES copy"/>
+          <wp:docPr id="1994390127" name="Picture 1994390127" descr="Logo STIKES copy"/>
           <wp:cNvGraphicFramePr>
             <a:graphicFrameLocks xmlns:a="http://schemas.openxmlformats.org/drawingml/2006/main" noChangeAspect="1"/>
           </wp:cNvGraphicFramePr>
@@ -9228,7 +9107,7 @@
           <wp:extent cx="5367020" cy="5347970"/>
           <wp:effectExtent l="0" t="0" r="5080" b="5080"/>
           <wp:wrapNone/>
-          <wp:docPr id="5" name="Picture 5" descr="Logo STIKES copy"/>
+          <wp:docPr id="1430864504" name="Picture 1430864504" descr="Logo STIKES copy"/>
           <wp:cNvGraphicFramePr>
             <a:graphicFrameLocks xmlns:a="http://schemas.openxmlformats.org/drawingml/2006/main" noChangeAspect="1"/>
           </wp:cNvGraphicFramePr>

</xml_diff>

<commit_message>
revisi template d3 dan s1 reguler besar2an
</commit_message>
<xml_diff>
--- a/Ners/2023-2024/Transkip Nilai NERS.docx
+++ b/Ners/2023-2024/Transkip Nilai NERS.docx
@@ -219,6 +219,25 @@
                 <w:sz w:val="20"/>
                 <w:szCs w:val="20"/>
               </w:rPr>
+              <w:fldChar w:fldCharType="separate"/>
+            </w:r>
+            <w:r>
+              <w:rPr>
+                <w:rFonts w:cstheme="minorHAnsi"/>
+                <w:b/>
+                <w:noProof/>
+                <w:sz w:val="20"/>
+                <w:szCs w:val="20"/>
+              </w:rPr>
+              <w:t>641 / 14 / V / 2025</w:t>
+            </w:r>
+            <w:r>
+              <w:rPr>
+                <w:rFonts w:cstheme="minorHAnsi"/>
+                <w:b/>
+                <w:sz w:val="20"/>
+                <w:szCs w:val="20"/>
+              </w:rPr>
               <w:fldChar w:fldCharType="end"/>
             </w:r>
           </w:p>
@@ -4163,7 +4182,7 @@
                 <w:sz w:val="18"/>
                 <w:szCs w:val="18"/>
               </w:rPr>
-              <w:t>10.5</w:t>
+              <w:t>11</w:t>
             </w:r>
             <w:r>
               <w:rPr>
@@ -7241,7 +7260,7 @@
                 <w:b/>
                 <w:noProof/>
               </w:rPr>
-              <w:t>130.5</w:t>
+              <w:t>130.50</w:t>
             </w:r>
             <w:r>
               <w:rPr>
@@ -7361,7 +7380,7 @@
                 <w:b/>
                 <w:noProof/>
               </w:rPr>
-              <w:t>38</w:t>
+              <w:t>38.00</w:t>
             </w:r>
             <w:r>
               <w:rPr>
@@ -7992,6 +8011,7 @@
               <w:t xml:space="preserve">, </w:t>
             </w:r>
             <w:proofErr w:type="spellStart"/>
+            <w:proofErr w:type="gramStart"/>
             <w:r>
               <w:rPr>
                 <w:rFonts w:cstheme="minorHAnsi"/>
@@ -7999,6 +8019,7 @@
               <w:t>M.Kep</w:t>
             </w:r>
             <w:proofErr w:type="spellEnd"/>
+            <w:proofErr w:type="gramEnd"/>
             <w:r>
               <w:rPr>
                 <w:rFonts w:cstheme="minorHAnsi"/>
@@ -8218,15 +8239,27 @@
               <w:jc w:val="center"/>
               <w:rPr>
                 <w:rFonts w:cstheme="minorHAnsi"/>
-                <w:lang w:val="id-ID"/>
-              </w:rPr>
-            </w:pPr>
-            <w:r>
-              <w:rPr>
-                <w:rFonts w:cstheme="minorHAnsi"/>
-                <w:lang w:val="id-ID"/>
-              </w:rPr>
-              <w:t>Wakil Ketua I</w:t>
+              </w:rPr>
+            </w:pPr>
+            <w:proofErr w:type="spellStart"/>
+            <w:r>
+              <w:rPr>
+                <w:rFonts w:cstheme="minorHAnsi"/>
+              </w:rPr>
+              <w:t>Kepala</w:t>
+            </w:r>
+            <w:proofErr w:type="spellEnd"/>
+            <w:r>
+              <w:rPr>
+                <w:rFonts w:cstheme="minorHAnsi"/>
+              </w:rPr>
+              <w:t xml:space="preserve"> </w:t>
+            </w:r>
+            <w:r>
+              <w:rPr>
+                <w:rFonts w:cstheme="minorHAnsi"/>
+              </w:rPr>
+              <w:t xml:space="preserve">Program Studi </w:t>
             </w:r>
           </w:p>
           <w:p>
@@ -8237,10 +8270,16 @@
               <w:jc w:val="center"/>
               <w:rPr>
                 <w:rFonts w:cstheme="minorHAnsi"/>
-                <w:noProof/>
-                <w:lang w:val="sv-SE"/>
-              </w:rPr>
-            </w:pPr>
+                <w:lang w:val="id-ID"/>
+              </w:rPr>
+            </w:pPr>
+            <w:r>
+              <w:rPr>
+                <w:rFonts w:cstheme="minorHAnsi"/>
+                <w:lang w:val="id-ID"/>
+              </w:rPr>
+              <w:t>Head Of The Professional Nursing Program</w:t>
+            </w:r>
           </w:p>
           <w:p>
             <w:pPr>
@@ -8251,7 +8290,6 @@
               <w:rPr>
                 <w:rFonts w:cstheme="minorHAnsi"/>
                 <w:noProof/>
-                <w:lang w:val="sv-SE"/>
               </w:rPr>
             </w:pPr>
           </w:p>
@@ -8264,7 +8302,6 @@
               <w:rPr>
                 <w:rFonts w:cstheme="minorHAnsi"/>
                 <w:noProof/>
-                <w:lang w:val="sv-SE"/>
               </w:rPr>
             </w:pPr>
           </w:p>
@@ -8276,7 +8313,7 @@
               <w:jc w:val="center"/>
               <w:rPr>
                 <w:rFonts w:cstheme="minorHAnsi"/>
-                <w:lang w:val="sv-SE"/>
+                <w:noProof/>
               </w:rPr>
             </w:pPr>
           </w:p>
@@ -8288,13 +8325,23 @@
               <w:jc w:val="center"/>
               <w:rPr>
                 <w:rFonts w:cstheme="minorHAnsi"/>
+              </w:rPr>
+            </w:pPr>
+          </w:p>
+          <w:p>
+            <w:pPr>
+              <w:tabs>
+                <w:tab w:val="left" w:pos="1641"/>
+              </w:tabs>
+              <w:jc w:val="center"/>
+              <w:rPr>
+                <w:rFonts w:cstheme="minorHAnsi"/>
                 <w:lang w:val="id-ID"/>
               </w:rPr>
             </w:pPr>
             <w:r>
               <w:rPr>
                 <w:rFonts w:cstheme="minorHAnsi"/>
-                <w:lang w:val="sv-SE"/>
               </w:rPr>
               <w:t xml:space="preserve">    </w:t>
             </w:r>
@@ -8933,7 +8980,25 @@
               <w:szCs w:val="28"/>
               <w:lang w:val="sv-SE"/>
             </w:rPr>
-            <w:t xml:space="preserve"> 29122 </w:t>
+            <w:t xml:space="preserve"> </w:t>
+          </w:r>
+          <w:proofErr w:type="gramStart"/>
+          <w:r>
+            <w:rPr>
+              <w:rFonts w:ascii="Brush Script MT" w:hAnsi="Brush Script MT" w:cs="Arial"/>
+              <w:szCs w:val="28"/>
+              <w:lang w:val="sv-SE"/>
+            </w:rPr>
+            <w:t>29122</w:t>
+          </w:r>
+          <w:proofErr w:type="gramEnd"/>
+          <w:r>
+            <w:rPr>
+              <w:rFonts w:ascii="Brush Script MT" w:hAnsi="Brush Script MT" w:cs="Arial"/>
+              <w:szCs w:val="28"/>
+              <w:lang w:val="sv-SE"/>
+            </w:rPr>
+            <w:t xml:space="preserve"> </w:t>
           </w:r>
           <w:proofErr w:type="spellStart"/>
           <w:r>
@@ -8968,7 +9033,16 @@
               <w:szCs w:val="28"/>
               <w:lang w:val="sv-SE"/>
             </w:rPr>
-            <w:t xml:space="preserve"> – 4440071</w:t>
+            <w:t xml:space="preserve"> – </w:t>
+          </w:r>
+          <w:proofErr w:type="gramStart"/>
+          <w:r>
+            <w:rPr>
+              <w:rFonts w:ascii="Brush Script MT" w:hAnsi="Brush Script MT" w:cs="Arial"/>
+              <w:szCs w:val="28"/>
+              <w:lang w:val="sv-SE"/>
+            </w:rPr>
+            <w:t>4440071</w:t>
           </w:r>
           <w:r>
             <w:rPr>
@@ -8992,7 +9066,15 @@
               <w:rFonts w:ascii="Brush Script MT" w:hAnsi="Brush Script MT" w:cs="Arial"/>
               <w:lang w:val="sv-SE"/>
             </w:rPr>
-            <w:t>Webside : www.stikeshangtuah</w:t>
+            <w:t>Webside</w:t>
+          </w:r>
+          <w:proofErr w:type="gramEnd"/>
+          <w:r>
+            <w:rPr>
+              <w:rFonts w:ascii="Brush Script MT" w:hAnsi="Brush Script MT" w:cs="Arial"/>
+              <w:lang w:val="sv-SE"/>
+            </w:rPr>
+            <w:t xml:space="preserve"> : www.stikeshangtuah</w:t>
           </w:r>
           <w:r>
             <w:rPr>
@@ -9586,7 +9668,39 @@
               <w:rFonts w:ascii="Brush Script MT" w:hAnsi="Brush Script MT" w:cs="Arial"/>
               <w:lang w:val="sv-SE"/>
             </w:rPr>
-            <w:t xml:space="preserve"> Fax (0771) 8038388 Webside : www.stikeshangtuah</w:t>
+            <w:t xml:space="preserve"> Fax (0771) </w:t>
+          </w:r>
+          <w:proofErr w:type="gramStart"/>
+          <w:r>
+            <w:rPr>
+              <w:rFonts w:ascii="Brush Script MT" w:hAnsi="Brush Script MT" w:cs="Arial"/>
+              <w:lang w:val="sv-SE"/>
+            </w:rPr>
+            <w:t>8038388</w:t>
+          </w:r>
+          <w:proofErr w:type="gramEnd"/>
+          <w:r>
+            <w:rPr>
+              <w:rFonts w:ascii="Brush Script MT" w:hAnsi="Brush Script MT" w:cs="Arial"/>
+              <w:lang w:val="sv-SE"/>
+            </w:rPr>
+            <w:t xml:space="preserve"> </w:t>
+          </w:r>
+          <w:proofErr w:type="gramStart"/>
+          <w:r>
+            <w:rPr>
+              <w:rFonts w:ascii="Brush Script MT" w:hAnsi="Brush Script MT" w:cs="Arial"/>
+              <w:lang w:val="sv-SE"/>
+            </w:rPr>
+            <w:t>Webside :</w:t>
+          </w:r>
+          <w:proofErr w:type="gramEnd"/>
+          <w:r>
+            <w:rPr>
+              <w:rFonts w:ascii="Brush Script MT" w:hAnsi="Brush Script MT" w:cs="Arial"/>
+              <w:lang w:val="sv-SE"/>
+            </w:rPr>
+            <w:t xml:space="preserve"> www.stikeshangtuah</w:t>
           </w:r>
           <w:r>
             <w:rPr>
@@ -10050,7 +10164,23 @@
               <w:rFonts w:ascii="Brush Script MT" w:hAnsi="Brush Script MT" w:cs="Arial"/>
               <w:lang w:val="de-DE"/>
             </w:rPr>
-            <w:t>JL. Baru KM. 8 Tanjungpinang - Kepulauan Riau Telp/ Fax (0771) 8038388 Webside : www.stikeshangtuah-tpi.com</w:t>
+            <w:t xml:space="preserve">JL. Baru KM. 8 Tanjungpinang - Kepulauan Riau Telp/ Fax (0771) 8038388 </w:t>
+          </w:r>
+          <w:proofErr w:type="gramStart"/>
+          <w:r>
+            <w:rPr>
+              <w:rFonts w:ascii="Brush Script MT" w:hAnsi="Brush Script MT" w:cs="Arial"/>
+              <w:lang w:val="de-DE"/>
+            </w:rPr>
+            <w:t>Webside :</w:t>
+          </w:r>
+          <w:proofErr w:type="gramEnd"/>
+          <w:r>
+            <w:rPr>
+              <w:rFonts w:ascii="Brush Script MT" w:hAnsi="Brush Script MT" w:cs="Arial"/>
+              <w:lang w:val="de-DE"/>
+            </w:rPr>
+            <w:t xml:space="preserve"> www.stikeshangtuah-tpi.com</w:t>
           </w:r>
         </w:p>
       </w:tc>

</xml_diff>

<commit_message>
penamabahan data yang belum
</commit_message>
<xml_diff>
--- a/Ners/2023-2024/Transkip Nilai NERS.docx
+++ b/Ners/2023-2024/Transkip Nilai NERS.docx
@@ -293,7 +293,7 @@
                 <w:sz w:val="20"/>
                 <w:szCs w:val="20"/>
               </w:rPr>
-              <w:t>Aminah</w:t>
+              <w:t>Prianto Ansyori</w:t>
             </w:r>
             <w:r>
               <w:rPr>
@@ -406,7 +406,7 @@
                 <w:sz w:val="20"/>
                 <w:szCs w:val="20"/>
               </w:rPr>
-              <w:t>641 / 14 / V / 2025</w:t>
+              <w:t>685 / 14 / V / 2025</w:t>
             </w:r>
             <w:r>
               <w:rPr>
@@ -646,7 +646,7 @@
                 <w:sz w:val="20"/>
                 <w:szCs w:val="20"/>
               </w:rPr>
-              <w:t>Simpang Empat</w:t>
+              <w:t>Dabo Singkep</w:t>
             </w:r>
             <w:r>
               <w:rPr>
@@ -695,7 +695,7 @@
                 <w:sz w:val="20"/>
                 <w:szCs w:val="20"/>
               </w:rPr>
-              <w:t>10 April 1980</w:t>
+              <w:t>01 Februari 1987</w:t>
             </w:r>
             <w:r>
               <w:rPr>
@@ -786,7 +786,16 @@
                 <w:szCs w:val="20"/>
                 <w:lang w:val="id-ID"/>
               </w:rPr>
-              <w:t>: 2021</w:t>
+              <w:t>: 202</w:t>
+            </w:r>
+            <w:r>
+              <w:rPr>
+                <w:rFonts w:cs="Times New Roman"/>
+                <w:sz w:val="20"/>
+                <w:szCs w:val="20"/>
+                <w:lang w:val="id-ID"/>
+              </w:rPr>
+              <w:t>3</w:t>
             </w:r>
           </w:p>
         </w:tc>
@@ -1038,7 +1047,7 @@
                 <w:szCs w:val="20"/>
                 <w:lang w:val="id-ID"/>
               </w:rPr>
-              <w:t>122314010</w:t>
+              <w:t>122314096</w:t>
             </w:r>
             <w:r>
               <w:rPr>
@@ -1998,7 +2007,7 @@
                 <w:sz w:val="16"/>
                 <w:szCs w:val="16"/>
               </w:rPr>
-              <w:t>B+</w:t>
+              <w:t>A</w:t>
             </w:r>
             <w:r>
               <w:rPr>
@@ -2060,7 +2069,7 @@
                 <w:sz w:val="16"/>
                 <w:szCs w:val="16"/>
               </w:rPr>
-              <w:t>3.5</w:t>
+              <w:t>4</w:t>
             </w:r>
             <w:r>
               <w:rPr>
@@ -2126,7 +2135,7 @@
                 <w:sz w:val="16"/>
                 <w:szCs w:val="16"/>
               </w:rPr>
-              <w:t>7</w:t>
+              <w:t>8</w:t>
             </w:r>
             <w:r>
               <w:rPr>
@@ -2466,7 +2475,7 @@
                 <w:sz w:val="16"/>
                 <w:szCs w:val="16"/>
               </w:rPr>
-              <w:t>B+</w:t>
+              <w:t>B</w:t>
             </w:r>
             <w:r>
               <w:rPr>
@@ -2528,7 +2537,7 @@
                 <w:sz w:val="16"/>
                 <w:szCs w:val="16"/>
               </w:rPr>
-              <w:t>3.5</w:t>
+              <w:t>3</w:t>
             </w:r>
             <w:r>
               <w:rPr>
@@ -2594,7 +2603,7 @@
                 <w:sz w:val="16"/>
                 <w:szCs w:val="16"/>
               </w:rPr>
-              <w:t>21</w:t>
+              <w:t>18</w:t>
             </w:r>
             <w:r>
               <w:rPr>
@@ -2928,7 +2937,7 @@
                 <w:sz w:val="16"/>
                 <w:szCs w:val="16"/>
               </w:rPr>
-              <w:t>B</w:t>
+              <w:t>B+</w:t>
             </w:r>
             <w:r>
               <w:rPr>
@@ -2990,7 +2999,7 @@
                 <w:sz w:val="16"/>
                 <w:szCs w:val="16"/>
               </w:rPr>
-              <w:t>3</w:t>
+              <w:t>3.5</w:t>
             </w:r>
             <w:r>
               <w:rPr>
@@ -3056,7 +3065,7 @@
                 <w:sz w:val="16"/>
                 <w:szCs w:val="16"/>
               </w:rPr>
-              <w:t>9</w:t>
+              <w:t>10.5</w:t>
             </w:r>
             <w:r>
               <w:rPr>
@@ -3992,7 +4001,7 @@
                 <w:sz w:val="16"/>
                 <w:szCs w:val="16"/>
               </w:rPr>
-              <w:t>11</w:t>
+              <w:t>10.5</w:t>
             </w:r>
             <w:r>
               <w:rPr>
@@ -5705,7 +5714,7 @@
                 <w:sz w:val="16"/>
                 <w:szCs w:val="16"/>
               </w:rPr>
-              <w:t>B+</w:t>
+              <w:t>A</w:t>
             </w:r>
             <w:r>
               <w:rPr>
@@ -5768,7 +5777,7 @@
                 <w:sz w:val="16"/>
                 <w:szCs w:val="16"/>
               </w:rPr>
-              <w:t>3.5</w:t>
+              <w:t>4</w:t>
             </w:r>
             <w:r>
               <w:rPr>
@@ -5833,7 +5842,7 @@
                 <w:sz w:val="16"/>
                 <w:szCs w:val="16"/>
               </w:rPr>
-              <w:t>17.5</w:t>
+              <w:t>20</w:t>
             </w:r>
             <w:r>
               <w:rPr>
@@ -6724,6 +6733,7 @@
                 <w:noProof/>
                 <w:sz w:val="16"/>
                 <w:szCs w:val="16"/>
+                <w:lang w:val="sv-SE"/>
               </w:rPr>
             </w:pPr>
             <w:r>
@@ -6745,6 +6755,7 @@
                 <w:noProof/>
                 <w:sz w:val="16"/>
                 <w:szCs w:val="16"/>
+                <w:lang w:val="sv-SE"/>
               </w:rPr>
               <w:instrText xml:space="preserve"> MERGEFIELD JUDUL </w:instrText>
             </w:r>
@@ -6767,8 +6778,9 @@
                 <w:noProof/>
                 <w:sz w:val="16"/>
                 <w:szCs w:val="16"/>
-              </w:rPr>
-              <w:t>Asuhan Keperawatan Nyeri Akut Pada Ny.Y Dengan Cholelitiasis Dan Penerapan Guided Imagery Di Rsud Palmatak Kepulauan Anambas Tahun 2023</w:t>
+                <w:lang w:val="sv-SE"/>
+              </w:rPr>
+              <w:t>Penerapan Prinsip Hand Hygiene Di Ruangan Bedah Rumah Sakit Umum Daerah Dabo Tahun 2024</w:t>
             </w:r>
             <w:r>
               <w:rPr>
@@ -6780,6 +6792,111 @@
                 <w:szCs w:val="16"/>
               </w:rPr>
               <w:fldChar w:fldCharType="end"/>
+            </w:r>
+          </w:p>
+          <w:p>
+            <w:pPr>
+              <w:rPr>
+                <w:rFonts w:cstheme="minorHAnsi"/>
+                <w:b/>
+                <w:bCs/>
+                <w:i/>
+                <w:iCs/>
+                <w:noProof/>
+                <w:sz w:val="12"/>
+                <w:szCs w:val="12"/>
+              </w:rPr>
+            </w:pPr>
+            <w:r>
+              <w:rPr>
+                <w:rFonts w:cstheme="minorHAnsi"/>
+                <w:b/>
+                <w:bCs/>
+                <w:i/>
+                <w:iCs/>
+                <w:noProof/>
+                <w:sz w:val="12"/>
+                <w:szCs w:val="12"/>
+              </w:rPr>
+              <w:t>(</w:t>
+            </w:r>
+            <w:r>
+              <w:rPr>
+                <w:rFonts w:cstheme="minorHAnsi"/>
+                <w:b/>
+                <w:bCs/>
+                <w:i/>
+                <w:iCs/>
+                <w:noProof/>
+                <w:sz w:val="12"/>
+                <w:szCs w:val="12"/>
+              </w:rPr>
+              <w:fldChar w:fldCharType="begin"/>
+            </w:r>
+            <w:r>
+              <w:rPr>
+                <w:rFonts w:cstheme="minorHAnsi"/>
+                <w:b/>
+                <w:bCs/>
+                <w:i/>
+                <w:iCs/>
+                <w:noProof/>
+                <w:sz w:val="12"/>
+                <w:szCs w:val="12"/>
+              </w:rPr>
+              <w:instrText xml:space="preserve"> MERGEFIELD JUDUL_INGGRIS </w:instrText>
+            </w:r>
+            <w:r>
+              <w:rPr>
+                <w:rFonts w:cstheme="minorHAnsi"/>
+                <w:b/>
+                <w:bCs/>
+                <w:i/>
+                <w:iCs/>
+                <w:noProof/>
+                <w:sz w:val="12"/>
+                <w:szCs w:val="12"/>
+              </w:rPr>
+              <w:fldChar w:fldCharType="separate"/>
+            </w:r>
+            <w:r>
+              <w:rPr>
+                <w:rFonts w:cstheme="minorHAnsi"/>
+                <w:b/>
+                <w:bCs/>
+                <w:i/>
+                <w:iCs/>
+                <w:noProof/>
+                <w:sz w:val="12"/>
+                <w:szCs w:val="12"/>
+              </w:rPr>
+              <w:t>Application of Hand Hygiene Principle in the Surgical Ward of Dabo Regional General Hospital, 2024</w:t>
+            </w:r>
+            <w:r>
+              <w:rPr>
+                <w:rFonts w:cstheme="minorHAnsi"/>
+                <w:b/>
+                <w:bCs/>
+                <w:i/>
+                <w:iCs/>
+                <w:noProof/>
+                <w:sz w:val="12"/>
+                <w:szCs w:val="12"/>
+              </w:rPr>
+              <w:fldChar w:fldCharType="end"/>
+            </w:r>
+            <w:r>
+              <w:rPr>
+                <w:rFonts w:cstheme="minorHAnsi"/>
+                <w:b/>
+                <w:bCs/>
+                <w:i/>
+                <w:iCs/>
+                <w:noProof/>
+                <w:sz w:val="12"/>
+                <w:szCs w:val="12"/>
+              </w:rPr>
+              <w:t>)</w:t>
             </w:r>
           </w:p>
         </w:tc>
@@ -6959,7 +7076,7 @@
                 <w:b/>
                 <w:noProof/>
               </w:rPr>
-              <w:t>130.50</w:t>
+              <w:t>132.5</w:t>
             </w:r>
             <w:r>
               <w:rPr>
@@ -7081,7 +7198,7 @@
                 <w:b/>
                 <w:noProof/>
               </w:rPr>
-              <w:t>38.00</w:t>
+              <w:t>38</w:t>
             </w:r>
             <w:r>
               <w:rPr>
@@ -7282,7 +7399,7 @@
                 <w:noProof/>
                 <w:lang w:val="en-ID"/>
               </w:rPr>
-              <w:t>3.43</w:t>
+              <w:t>3.49</w:t>
             </w:r>
             <w:r>
               <w:rPr>
@@ -7903,7 +8020,7 @@
                                       <w:rPr>
                                         <w:noProof/>
                                       </w:rPr>
-                                      <w:t>Aminah</w:t>
+                                      <w:t>Prianto Ansyori</w:t>
                                     </w:r>
                                   </w:fldSimple>
                                 </w:p>
@@ -7938,7 +8055,7 @@
                                 <w:rPr>
                                   <w:noProof/>
                                 </w:rPr>
-                                <w:t>Aminah</w:t>
+                                <w:t>Prianto Ansyori</w:t>
                               </w:r>
                             </w:fldSimple>
                           </w:p>
@@ -8112,7 +8229,16 @@
                 <w:szCs w:val="20"/>
                 <w:lang w:val="sv-SE"/>
               </w:rPr>
-              <w:t>. Dra. Mila Abdullah, M.M.</w:t>
+              <w:t xml:space="preserve">. Dra. </w:t>
+            </w:r>
+            <w:r>
+              <w:rPr>
+                <w:rFonts w:cstheme="minorHAnsi"/>
+                <w:sz w:val="20"/>
+                <w:szCs w:val="20"/>
+                <w:lang w:val="sv-SE"/>
+              </w:rPr>
+              <w:t>Mila Abdullah, M.M.</w:t>
             </w:r>
           </w:p>
           <w:p>
@@ -8437,19 +8563,6 @@
             <w:rPr>
               <w:rFonts w:ascii="Times New Roman" w:hAnsi="Times New Roman" w:cs="Times New Roman"/>
               <w:b/>
-              <w:sz w:val="32"/>
-              <w:szCs w:val="32"/>
-              <w:lang w:val="de-DE"/>
-            </w:rPr>
-          </w:pPr>
-        </w:p>
-        <w:p>
-          <w:pPr>
-            <w:spacing w:after="0"/>
-            <w:jc w:val="center"/>
-            <w:rPr>
-              <w:rFonts w:ascii="Times New Roman" w:hAnsi="Times New Roman" w:cs="Times New Roman"/>
-              <w:b/>
               <w:sz w:val="40"/>
               <w:szCs w:val="40"/>
               <w:lang w:val="de-DE"/>
@@ -8621,13 +8734,13 @@
             <mc:AlternateContent>
               <mc:Choice Requires="wps">
                 <w:drawing>
-                  <wp:anchor distT="0" distB="0" distL="114300" distR="114300" simplePos="0" relativeHeight="251701248" behindDoc="0" locked="0" layoutInCell="1" allowOverlap="1" wp14:anchorId="3481575E" wp14:editId="610171CF">
+                  <wp:anchor distT="0" distB="0" distL="114300" distR="114300" simplePos="0" relativeHeight="251701248" behindDoc="0" locked="0" layoutInCell="1" allowOverlap="1" wp14:anchorId="3481575E" wp14:editId="46B4A4C5">
                     <wp:simplePos x="0" y="0"/>
                     <wp:positionH relativeFrom="column">
                       <wp:posOffset>-1302385</wp:posOffset>
                     </wp:positionH>
                     <wp:positionV relativeFrom="paragraph">
-                      <wp:posOffset>303676</wp:posOffset>
+                      <wp:posOffset>527069</wp:posOffset>
                     </wp:positionV>
                     <wp:extent cx="7087235" cy="4445"/>
                     <wp:effectExtent l="19685" t="27305" r="27305" b="25400"/>
@@ -8682,7 +8795,7 @@
               </mc:Choice>
               <mc:Fallback>
                 <w:pict>
-                  <v:line w14:anchorId="3E6C37FA" id="Line 3" o:spid="_x0000_s1026" style="position:absolute;flip:y;z-index:251701248;visibility:visible;mso-wrap-style:square;mso-width-percent:0;mso-height-percent:0;mso-wrap-distance-left:9pt;mso-wrap-distance-top:0;mso-wrap-distance-right:9pt;mso-wrap-distance-bottom:0;mso-position-horizontal:absolute;mso-position-horizontal-relative:text;mso-position-vertical:absolute;mso-position-vertical-relative:text;mso-width-percent:0;mso-height-percent:0;mso-width-relative:page;mso-height-relative:page" from="-102.55pt,23.9pt" to="455.5pt,24.25pt" o:gfxdata="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" strokeweight="3pt">
+                  <v:line w14:anchorId="77F6A8A4" id="Line 3" o:spid="_x0000_s1026" style="position:absolute;flip:y;z-index:251701248;visibility:visible;mso-wrap-style:square;mso-width-percent:0;mso-height-percent:0;mso-wrap-distance-left:9pt;mso-wrap-distance-top:0;mso-wrap-distance-right:9pt;mso-wrap-distance-bottom:0;mso-position-horizontal:absolute;mso-position-horizontal-relative:text;mso-position-vertical:absolute;mso-position-vertical-relative:text;mso-width-percent:0;mso-height-percent:0;mso-width-relative:page;mso-height-relative:page" from="-102.55pt,41.5pt" to="455.5pt,41.85pt" o:gfxdata="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" strokeweight="3pt">
                     <v:stroke linestyle="thinThick"/>
                   </v:line>
                 </w:pict>

</xml_diff>